<commit_message>
mejorado ejemplos y formateando salida
</commit_message>
<xml_diff>
--- a/Documentacion_codigo.docx
+++ b/Documentacion_codigo.docx
@@ -285,7 +285,25 @@
           <w:sz w:val="24"/>
           <w:szCs w:val="24"/>
         </w:rPr>
-        <w:t>y además de esto, su uso no resulta siendo muy complicado.</w:t>
+        <w:t xml:space="preserve">y además de esto, </w:t>
+      </w:r>
+      <w:r>
+        <w:rPr>
+          <w:rFonts w:eastAsia="Noto Sans Mono CJK SC" w:cs="Liberation Mono"/>
+          <w:color w:val="auto"/>
+          <w:kern w:val="0"/>
+          <w:sz w:val="24"/>
+          <w:szCs w:val="24"/>
+          <w:lang w:val="es-CO" w:eastAsia="zh-CN" w:bidi="hi-IN"/>
+        </w:rPr>
+        <w:t>es de cierta manera posible entender los procesos que lleva a cabo esta clase</w:t>
+      </w:r>
+      <w:r>
+        <w:rPr>
+          <w:sz w:val="24"/>
+          <w:szCs w:val="24"/>
+        </w:rPr>
+        <w:t>.</w:t>
       </w:r>
     </w:p>
     <w:p>

</xml_diff>

<commit_message>
Añadiendo links a la documentacion
</commit_message>
<xml_diff>
--- a/Documentacion_codigo.docx
+++ b/Documentacion_codigo.docx
@@ -278,14 +278,7 @@
           <w:sz w:val="24"/>
           <w:szCs w:val="24"/>
         </w:rPr>
-        <w:t xml:space="preserve">Tras un análisis de la información propia de la tabla de comparación,  fue posible identificar que para el caso de un proxy http que haga uso de la version del protocolo 1.0, la clase más pertinente resulta siendo HttpURLConnection puesto que esta clase resulta fácil de implementar, recibe actualizaciones frecuentemente por parte del equipo de JAVA puesto que esta hace parte del JDK </w:t>
-      </w:r>
-      <w:r>
-        <w:rPr>
-          <w:sz w:val="24"/>
-          <w:szCs w:val="24"/>
-        </w:rPr>
-        <w:t xml:space="preserve">y además de esto, </w:t>
+        <w:t xml:space="preserve">Tras un análisis de la información propia de la tabla de comparación,  fue posible identificar que para el caso de un proxy http que haga uso de la version del protocolo 1.0, la clase más pertinente resulta siendo HttpURLConnection puesto que esta clase resulta fácil de implementar, recibe actualizaciones frecuentemente por parte del equipo de JAVA puesto que esta hace parte del JDK y además de esto, </w:t>
       </w:r>
       <w:r>
         <w:rPr>
@@ -499,13 +492,55 @@
           <w:szCs w:val="24"/>
         </w:rPr>
       </w:pPr>
+      <w:hyperlink r:id="rId11">
+        <w:r>
+          <w:rPr>
+            <w:rStyle w:val="InternetLink"/>
+            <w:sz w:val="24"/>
+            <w:szCs w:val="24"/>
+          </w:rPr>
+          <w:t>https://www.codejava.net/java-se/networking/how-to-use-java-urlconnection-and-httpurlconnection</w:t>
+        </w:r>
+      </w:hyperlink>
+    </w:p>
+    <w:p>
+      <w:pPr>
+        <w:pStyle w:val="PreformattedText"/>
+        <w:bidi w:val="0"/>
+        <w:jc w:val="both"/>
+        <w:rPr>
+          <w:sz w:val="24"/>
+          <w:szCs w:val="24"/>
+        </w:rPr>
+      </w:pPr>
+      <w:hyperlink r:id="rId13">
+        <w:r>
+          <w:rPr>
+            <w:rStyle w:val="InternetLink"/>
+            <w:sz w:val="24"/>
+            <w:szCs w:val="24"/>
+          </w:rPr>
+          <w:t>https://www.w3.org/Protocols/HTTP/1.0/spec.html</w:t>
+        </w:r>
+      </w:hyperlink>
+    </w:p>
+    <w:p>
+      <w:pPr>
+        <w:pStyle w:val="PreformattedText"/>
+        <w:bidi w:val="0"/>
+        <w:jc w:val="both"/>
+        <w:rPr>
+          <w:sz w:val="24"/>
+          <w:szCs w:val="24"/>
+        </w:rPr>
+      </w:pPr>
       <w:r>
         <w:rPr>
           <w:rStyle w:val="InternetLink"/>
           <w:sz w:val="24"/>
           <w:szCs w:val="24"/>
         </w:rPr>
-        <w:t>https://www.codejava.net/java-se/networking/how-to-use-java-urlconnection-and-httpurlconnection</w:t>
+        <w:t>https://condor.depaul.edu/dmumaugh/readings/handouts/SE435/HTTP/node11.html</w:t>
       </w:r>
     </w:p>
     <w:p>

</xml_diff>